<commit_message>
Mention the additional steps before using uLED
</commit_message>
<xml_diff>
--- a/OSC1Lite board testing procedure.docx
+++ b/OSC1Lite board testing procedure.docx
@@ -41,13 +41,8 @@
       <w:r>
         <w:t xml:space="preserve">, </w:t>
       </w:r>
-      <w:proofErr w:type="spellStart"/>
-      <w:r>
-        <w:t>omnetics</w:t>
-      </w:r>
-      <w:proofErr w:type="spellEnd"/>
-      <w:r>
-        <w:t xml:space="preserve"> connector</w:t>
+      <w:r>
+        <w:t>omnetics connector</w:t>
       </w:r>
       <w:r>
         <w:t>)</w:t>
@@ -185,19 +180,10 @@
         <w:t xml:space="preserve">s. </w:t>
       </w:r>
       <w:r>
-        <w:t xml:space="preserve">See Fig 1 for testing points. </w:t>
-      </w:r>
-      <w:r>
-        <w:t xml:space="preserve">Connect the </w:t>
-      </w:r>
-      <w:r>
-        <w:t>COM probe to GND</w:t>
-      </w:r>
-      <w:r>
-        <w:t xml:space="preserve"> marked in red</w:t>
-      </w:r>
-      <w:r>
-        <w:t xml:space="preserve">. </w:t>
+        <w:t>See Fig 1 for testing points.</w:t>
+      </w:r>
+      <w:r>
+        <w:t xml:space="preserve"> </w:t>
       </w:r>
       <w:r>
         <w:t>Measure the voltage at point 1, 2, 3</w:t>
@@ -238,7 +224,13 @@
     </w:p>
     <w:p>
       <w:r>
-        <w:t>Connect the FPGA to computer. Set all channels to continuous mode,</w:t>
+        <w:t>Connect the FPGA to computer. Set all channels to continuous mode</w:t>
+      </w:r>
+      <w:r>
+        <w:t xml:space="preserve"> (or one-shot mode with number of pulses set to 65535)</w:t>
+      </w:r>
+      <w:r>
+        <w:t>,</w:t>
       </w:r>
       <w:r>
         <w:t xml:space="preserve"> square wave with </w:t>
@@ -253,24 +245,11 @@
         <w:t>99.8</w:t>
       </w:r>
       <w:r>
-        <w:t xml:space="preserve"> </w:t>
-      </w:r>
-      <w:proofErr w:type="spellStart"/>
-      <w:r>
-        <w:t>uA</w:t>
-      </w:r>
-      <w:proofErr w:type="spellEnd"/>
-      <w:r>
-        <w:t xml:space="preserve">, </w:t>
-      </w:r>
-      <w:r>
-        <w:t xml:space="preserve">Period = Pulse width = 1000 </w:t>
-      </w:r>
-      <w:proofErr w:type="spellStart"/>
-      <w:r>
-        <w:t>ms.</w:t>
-      </w:r>
-      <w:proofErr w:type="spellEnd"/>
+        <w:t xml:space="preserve"> uA, </w:t>
+      </w:r>
+      <w:r>
+        <w:t>Period = Pulse width = 1000 ms.</w:t>
+      </w:r>
       <w:r>
         <w:t xml:space="preserve"> Enable and trigger all channels.</w:t>
       </w:r>
@@ -281,18 +260,6 @@
       </w:r>
       <w:r>
         <w:t xml:space="preserve">now in “Open Circuit” status. </w:t>
-      </w:r>
-      <w:r>
-        <w:t>Connect the COM probe</w:t>
-      </w:r>
-      <w:r>
-        <w:t xml:space="preserve"> of multimeter</w:t>
-      </w:r>
-      <w:r>
-        <w:t xml:space="preserve"> to GND marked in red.</w:t>
-      </w:r>
-      <w:r>
-        <w:t xml:space="preserve"> </w:t>
       </w:r>
       <w:r>
         <w:t xml:space="preserve">Measure the voltage at point </w:t>
@@ -353,10 +320,7 @@
         <w:t>switch.</w:t>
       </w:r>
       <w:r>
-        <w:t xml:space="preserve"> </w:t>
-      </w:r>
-      <w:r>
-        <w:t xml:space="preserve">The LEDs beside the switch should light up. </w:t>
+        <w:t xml:space="preserve"> The LEDs beside the switch should light up. </w:t>
       </w:r>
     </w:p>
     <w:p>
@@ -440,52 +404,10 @@
     </w:p>
     <w:p>
       <w:r>
-        <w:t xml:space="preserve">Set all channels to continuous mode, square wave with Amplitude = </w:t>
-      </w:r>
-      <w:r>
-        <w:t>50</w:t>
-      </w:r>
-      <w:r>
-        <w:t xml:space="preserve"> </w:t>
-      </w:r>
-      <w:proofErr w:type="spellStart"/>
-      <w:r>
-        <w:t>uA</w:t>
-      </w:r>
-      <w:proofErr w:type="spellEnd"/>
-      <w:r>
-        <w:t>, Period =</w:t>
-      </w:r>
-      <w:r>
-        <w:t xml:space="preserve"> 200 </w:t>
-      </w:r>
-      <w:proofErr w:type="spellStart"/>
-      <w:r>
-        <w:t>ms</w:t>
-      </w:r>
-      <w:proofErr w:type="spellEnd"/>
-      <w:r>
-        <w:t>,</w:t>
-      </w:r>
-      <w:r>
-        <w:t xml:space="preserve"> Pulse width = 100 </w:t>
-      </w:r>
-      <w:proofErr w:type="spellStart"/>
-      <w:r>
-        <w:t>ms.</w:t>
-      </w:r>
-      <w:proofErr w:type="spellEnd"/>
-      <w:r>
-        <w:t xml:space="preserve"> </w:t>
-      </w:r>
-      <w:r>
-        <w:t>Enable and trigger all channels. All channels should now in “</w:t>
-      </w:r>
-      <w:r>
-        <w:t>Normal</w:t>
-      </w:r>
-      <w:r>
-        <w:t>” status.</w:t>
+        <w:t>Set all channels to continuous mode, square wave with Amplitude = 50 uA, Period = 200 ms, Pulse width = 100 ms.</w:t>
+      </w:r>
+      <w:r>
+        <w:t xml:space="preserve"> Enable and trigger all channels. All channels should now in “Normal” status.</w:t>
       </w:r>
       <w:r>
         <w:t xml:space="preserve"> All </w:t>
@@ -503,19 +425,11 @@
         <w:t>99.8</w:t>
       </w:r>
       <w:r>
+        <w:t xml:space="preserve"> uA. Trigger each channel one at a time.</w:t>
+      </w:r>
+      <w:r>
         <w:t xml:space="preserve"> </w:t>
       </w:r>
-      <w:proofErr w:type="spellStart"/>
-      <w:r>
-        <w:t>uA</w:t>
-      </w:r>
-      <w:proofErr w:type="spellEnd"/>
-      <w:r>
-        <w:t>. Trigger each channel one at a time.</w:t>
-      </w:r>
-      <w:r>
-        <w:t xml:space="preserve"> </w:t>
-      </w:r>
       <w:r>
         <w:t>Confirm the correct LED is flashing.</w:t>
       </w:r>
@@ -523,23 +437,7 @@
         <w:t xml:space="preserve"> The channel status may be “Normal” or “Open circuit” in </w:t>
       </w:r>
       <w:r>
-        <w:t xml:space="preserve">this step with big </w:t>
-      </w:r>
-      <w:proofErr w:type="gramStart"/>
-      <w:r>
-        <w:t>LEDs, but</w:t>
-      </w:r>
-      <w:proofErr w:type="gramEnd"/>
-      <w:r>
-        <w:t xml:space="preserve"> should be “Normal” with </w:t>
-      </w:r>
-      <w:proofErr w:type="spellStart"/>
-      <w:r>
-        <w:t>uLEDs</w:t>
-      </w:r>
-      <w:proofErr w:type="spellEnd"/>
-      <w:r>
-        <w:t>.</w:t>
+        <w:t>this step with big LEDs, but should be “Normal” with uLEDs.</w:t>
       </w:r>
     </w:p>
     <w:p>
@@ -551,16 +449,47 @@
         </w:numPr>
       </w:pPr>
       <w:r>
-        <w:t xml:space="preserve">Test with </w:t>
-      </w:r>
-      <w:proofErr w:type="spellStart"/>
-      <w:r>
-        <w:t>uLEDs</w:t>
-      </w:r>
-      <w:proofErr w:type="spellEnd"/>
+        <w:t>Test with uLEDs</w:t>
+      </w:r>
     </w:p>
     <w:p>
       <w:r>
+        <w:t>BEFORE TESTING THE BOARD</w:t>
+      </w:r>
+      <w:r>
+        <w:t xml:space="preserve"> WITH</w:t>
+      </w:r>
+      <w:r>
+        <w:t xml:space="preserve"> </w:t>
+      </w:r>
+      <w:r>
+        <w:t>u</w:t>
+      </w:r>
+      <w:r>
+        <w:t>LED</w:t>
+      </w:r>
+      <w:r>
+        <w:t>s</w:t>
+      </w:r>
+      <w:r>
+        <w:t xml:space="preserve">, MAKE SURE TO FOLLOW ADDITIONAL </w:t>
+      </w:r>
+      <w:r>
+        <w:t>STEPS</w:t>
+      </w:r>
+      <w:r>
+        <w:t xml:space="preserve"> FOR </w:t>
+      </w:r>
+      <w:r>
+        <w:t>USING uLEDs FOR TESTING</w:t>
+      </w:r>
+      <w:r>
+        <w:t>.</w:t>
+      </w:r>
+      <w:r>
+        <w:t xml:space="preserve"> </w:t>
+      </w:r>
+      <w:r>
         <w:t xml:space="preserve">Disconnect everything at point </w:t>
       </w:r>
       <w:r>
@@ -570,43 +499,25 @@
         <w:t>. Connect</w:t>
       </w:r>
       <w:r>
-        <w:t xml:space="preserve"> to </w:t>
-      </w:r>
-      <w:proofErr w:type="spellStart"/>
-      <w:r>
-        <w:t>uLEDs</w:t>
-      </w:r>
-      <w:proofErr w:type="spellEnd"/>
-      <w:r>
-        <w:t xml:space="preserve"> using</w:t>
+        <w:t xml:space="preserve"> to uLEDs using</w:t>
       </w:r>
       <w:r>
         <w:t xml:space="preserve"> the </w:t>
       </w:r>
-      <w:proofErr w:type="spellStart"/>
-      <w:r>
-        <w:t>omnetics</w:t>
-      </w:r>
-      <w:proofErr w:type="spellEnd"/>
-      <w:r>
-        <w:t xml:space="preserve"> connector</w:t>
+      <w:r>
+        <w:t>omnetics connector</w:t>
       </w:r>
       <w:r>
         <w:t>.</w:t>
       </w:r>
       <w:r>
-        <w:t xml:space="preserve"> Observe the </w:t>
-      </w:r>
-      <w:proofErr w:type="spellStart"/>
-      <w:r>
-        <w:t>uLEDs</w:t>
-      </w:r>
-      <w:proofErr w:type="spellEnd"/>
-      <w:r>
-        <w:t xml:space="preserve"> using a microscope.</w:t>
-      </w:r>
-    </w:p>
-    <w:p>
+        <w:t xml:space="preserve"> Observe the uLEDs using a microscope.</w:t>
+      </w:r>
+      <w:r>
+        <w:t xml:space="preserve"> </w:t>
+      </w:r>
+      <w:bookmarkStart w:id="0" w:name="_GoBack"/>
+      <w:bookmarkEnd w:id="0"/>
       <w:r>
         <w:t>Perform the same</w:t>
       </w:r>
@@ -1375,7 +1286,6 @@
                                   <w:szCs w:val="32"/>
                                 </w:rPr>
                               </w:pPr>
-                              <w:proofErr w:type="gramStart"/>
                               <w:r>
                                 <w:rPr>
                                   <w:b/>
@@ -1383,17 +1293,7 @@
                                   <w:sz w:val="24"/>
                                   <w:szCs w:val="32"/>
                                 </w:rPr>
-                                <w:t>Also</w:t>
-                              </w:r>
-                              <w:proofErr w:type="gramEnd"/>
-                              <w:r>
-                                <w:rPr>
-                                  <w:b/>
-                                  <w:color w:val="FF0000"/>
-                                  <w:sz w:val="24"/>
-                                  <w:szCs w:val="32"/>
-                                </w:rPr>
-                                <w:t xml:space="preserve"> on back</w:t>
+                                <w:t>Also on back</w:t>
                               </w:r>
                               <w:r>
                                 <w:rPr>
@@ -1501,7 +1401,6 @@
                                   <w:szCs w:val="32"/>
                                 </w:rPr>
                               </w:pPr>
-                              <w:proofErr w:type="gramStart"/>
                               <w:r>
                                 <w:rPr>
                                   <w:b/>
@@ -1509,17 +1408,7 @@
                                   <w:sz w:val="24"/>
                                   <w:szCs w:val="32"/>
                                 </w:rPr>
-                                <w:t>Also</w:t>
-                              </w:r>
-                              <w:proofErr w:type="gramEnd"/>
-                              <w:r>
-                                <w:rPr>
-                                  <w:b/>
-                                  <w:color w:val="F4B083" w:themeColor="accent2" w:themeTint="99"/>
-                                  <w:sz w:val="24"/>
-                                  <w:szCs w:val="32"/>
-                                </w:rPr>
-                                <w:t xml:space="preserve"> on back)</w:t>
+                                <w:t>Also on back)</w:t>
                               </w:r>
                             </w:p>
                             <w:p>
@@ -2214,6 +2103,10 @@
                     </w:txbxContent>
                   </v:textbox>
                 </v:shape>
+                <v:shapetype id="_x0000_t32" coordsize="21600,21600" o:spt="32" o:oned="t" path="m,l21600,21600e" filled="f">
+                  <v:path arrowok="t" fillok="f" o:connecttype="none"/>
+                  <o:lock v:ext="edit" shapetype="t"/>
+                </v:shapetype>
                 <v:shape id="Straight Arrow Connector 3" o:spid="_x0000_s1029" type="#_x0000_t32" style="position:absolute;left:48865;top:30985;width:19715;height:10101;flip:x y;visibility:visible;mso-wrap-style:square" o:connectortype="straight" o:gfxdata="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" strokecolor="red" strokeweight="6pt">
                   <v:stroke endarrow="block" joinstyle="miter"/>
                 </v:shape>
@@ -2665,7 +2558,6 @@
                             <w:szCs w:val="32"/>
                           </w:rPr>
                         </w:pPr>
-                        <w:proofErr w:type="gramStart"/>
                         <w:r>
                           <w:rPr>
                             <w:b/>
@@ -2673,17 +2565,7 @@
                             <w:sz w:val="24"/>
                             <w:szCs w:val="32"/>
                           </w:rPr>
-                          <w:t>Also</w:t>
-                        </w:r>
-                        <w:proofErr w:type="gramEnd"/>
-                        <w:r>
-                          <w:rPr>
-                            <w:b/>
-                            <w:color w:val="FF0000"/>
-                            <w:sz w:val="24"/>
-                            <w:szCs w:val="32"/>
-                          </w:rPr>
-                          <w:t xml:space="preserve"> on back</w:t>
+                          <w:t>Also on back</w:t>
                         </w:r>
                         <w:r>
                           <w:rPr>
@@ -2791,7 +2673,6 @@
                             <w:szCs w:val="32"/>
                           </w:rPr>
                         </w:pPr>
-                        <w:proofErr w:type="gramStart"/>
                         <w:r>
                           <w:rPr>
                             <w:b/>
@@ -2799,17 +2680,7 @@
                             <w:sz w:val="24"/>
                             <w:szCs w:val="32"/>
                           </w:rPr>
-                          <w:t>Also</w:t>
-                        </w:r>
-                        <w:proofErr w:type="gramEnd"/>
-                        <w:r>
-                          <w:rPr>
-                            <w:b/>
-                            <w:color w:val="F4B083" w:themeColor="accent2" w:themeTint="99"/>
-                            <w:sz w:val="24"/>
-                            <w:szCs w:val="32"/>
-                          </w:rPr>
-                          <w:t xml:space="preserve"> on back)</w:t>
+                          <w:t>Also on back)</w:t>
                         </w:r>
                       </w:p>
                       <w:p>
@@ -3032,8 +2903,6 @@
       <w:r>
         <w:t>output half of the PCB</w:t>
       </w:r>
-      <w:bookmarkStart w:id="0" w:name="_GoBack"/>
-      <w:bookmarkEnd w:id="0"/>
     </w:p>
     <w:p>
       <w:pPr>
@@ -3047,10 +2916,7 @@
       </w:pPr>
       <w:r>
         <w:lastRenderedPageBreak/>
-        <w:t xml:space="preserve">OSC1Lite board testing </w:t>
-      </w:r>
-      <w:r>
-        <w:t>checklist</w:t>
+        <w:t>OSC1Lite board testing checklist</w:t>
       </w:r>
     </w:p>
     <w:p>
@@ -3386,39 +3252,7 @@
           <w:sz w:val="24"/>
           <w:szCs w:val="32"/>
         </w:rPr>
-        <w:t xml:space="preserve"> 2.2.   Voltage at point </w:t>
-      </w:r>
-      <w:r>
-        <w:rPr>
-          <w:rFonts w:cstheme="minorHAnsi"/>
-          <w:sz w:val="24"/>
-          <w:szCs w:val="32"/>
-        </w:rPr>
-        <w:t>2</w:t>
-      </w:r>
-      <w:r>
-        <w:rPr>
-          <w:rFonts w:cstheme="minorHAnsi"/>
-          <w:sz w:val="24"/>
-          <w:szCs w:val="32"/>
-        </w:rPr>
-        <w:t xml:space="preserve"> </w:t>
-      </w:r>
-      <w:r>
-        <w:rPr>
-          <w:rFonts w:cstheme="minorHAnsi"/>
-          <w:sz w:val="24"/>
-          <w:szCs w:val="32"/>
-        </w:rPr>
-        <w:t>within</w:t>
-      </w:r>
-      <w:r>
-        <w:rPr>
-          <w:rFonts w:cstheme="minorHAnsi"/>
-          <w:sz w:val="24"/>
-          <w:szCs w:val="32"/>
-        </w:rPr>
-        <w:t xml:space="preserve"> range 1</w:t>
+        <w:t xml:space="preserve"> 2.2.   Voltage at point 2 within range 1</w:t>
       </w:r>
       <w:r>
         <w:rPr>
@@ -3483,23 +3317,7 @@
           <w:sz w:val="24"/>
           <w:szCs w:val="32"/>
         </w:rPr>
-        <w:t xml:space="preserve"> 2.2.   Voltage at point </w:t>
-      </w:r>
-      <w:r>
-        <w:rPr>
-          <w:rFonts w:cstheme="minorHAnsi"/>
-          <w:sz w:val="24"/>
-          <w:szCs w:val="32"/>
-        </w:rPr>
-        <w:t>3</w:t>
-      </w:r>
-      <w:r>
-        <w:rPr>
-          <w:rFonts w:cstheme="minorHAnsi"/>
-          <w:sz w:val="24"/>
-          <w:szCs w:val="32"/>
-        </w:rPr>
-        <w:t xml:space="preserve"> within range 13.78V ~ 15.22V</w:t>
+        <w:t xml:space="preserve"> 2.2.   Voltage at point 3 within range 13.78V ~ 15.22V</w:t>
       </w:r>
     </w:p>
     <w:p>
@@ -3524,23 +3342,7 @@
           <w:sz w:val="24"/>
           <w:szCs w:val="32"/>
         </w:rPr>
-        <w:t xml:space="preserve"> 2.2.   Voltage at point </w:t>
-      </w:r>
-      <w:r>
-        <w:rPr>
-          <w:rFonts w:cstheme="minorHAnsi"/>
-          <w:sz w:val="24"/>
-          <w:szCs w:val="32"/>
-        </w:rPr>
-        <w:t>4</w:t>
-      </w:r>
-      <w:r>
-        <w:rPr>
-          <w:rFonts w:cstheme="minorHAnsi"/>
-          <w:sz w:val="24"/>
-          <w:szCs w:val="32"/>
-        </w:rPr>
-        <w:t xml:space="preserve"> within range 13.78V ~ 15.22V</w:t>
+        <w:t xml:space="preserve"> 2.2.   Voltage at point 4 within range 13.78V ~ 15.22V</w:t>
       </w:r>
     </w:p>
     <w:p>
@@ -3671,15 +3473,7 @@
           <w:sz w:val="24"/>
           <w:szCs w:val="32"/>
         </w:rPr>
-        <w:t xml:space="preserve"> 2.3.   </w:t>
-      </w:r>
-      <w:r>
-        <w:rPr>
-          <w:rFonts w:cstheme="minorHAnsi"/>
-          <w:sz w:val="24"/>
-          <w:szCs w:val="32"/>
-        </w:rPr>
-        <w:t>After triggering, all 12 channels in “Open Circuit” status</w:t>
+        <w:t xml:space="preserve"> 2.3.   After triggering, all 12 channels in “Open Circuit” status</w:t>
       </w:r>
     </w:p>
     <w:p>
@@ -3760,15 +3554,7 @@
           <w:sz w:val="24"/>
           <w:szCs w:val="32"/>
         </w:rPr>
-        <w:t xml:space="preserve"> </w:t>
-      </w:r>
-      <w:r>
-        <w:rPr>
-          <w:rFonts w:cstheme="minorHAnsi"/>
-          <w:sz w:val="24"/>
-          <w:szCs w:val="32"/>
-        </w:rPr>
-        <w:t>greater than 12V</w:t>
+        <w:t xml:space="preserve"> greater than 12V</w:t>
       </w:r>
     </w:p>
     <w:p>
@@ -3875,23 +3661,7 @@
           <w:sz w:val="24"/>
           <w:szCs w:val="32"/>
         </w:rPr>
-        <w:t xml:space="preserve"> 2.</w:t>
-      </w:r>
-      <w:r>
-        <w:rPr>
-          <w:rFonts w:cstheme="minorHAnsi"/>
-          <w:sz w:val="24"/>
-          <w:szCs w:val="32"/>
-        </w:rPr>
-        <w:t>4</w:t>
-      </w:r>
-      <w:r>
-        <w:rPr>
-          <w:rFonts w:cstheme="minorHAnsi"/>
-          <w:sz w:val="24"/>
-          <w:szCs w:val="32"/>
-        </w:rPr>
-        <w:t>.   Using battery, the 2 green LEDs on board light up</w:t>
+        <w:t xml:space="preserve"> 2.4.   Using battery, the 2 green LEDs on board light up</w:t>
       </w:r>
     </w:p>
     <w:p>
@@ -3949,41 +3719,7 @@
           <w:sz w:val="24"/>
           <w:szCs w:val="32"/>
         </w:rPr>
-        <w:t xml:space="preserve">With 50 </w:t>
-      </w:r>
-      <w:proofErr w:type="spellStart"/>
-      <w:r>
-        <w:rPr>
-          <w:rFonts w:cstheme="minorHAnsi"/>
-          <w:sz w:val="24"/>
-          <w:szCs w:val="32"/>
-        </w:rPr>
-        <w:t>uA</w:t>
-      </w:r>
-      <w:proofErr w:type="spellEnd"/>
-      <w:r>
-        <w:rPr>
-          <w:rFonts w:cstheme="minorHAnsi"/>
-          <w:sz w:val="24"/>
-          <w:szCs w:val="32"/>
-        </w:rPr>
-        <w:t xml:space="preserve"> a</w:t>
-      </w:r>
-      <w:r>
-        <w:rPr>
-          <w:rFonts w:cstheme="minorHAnsi"/>
-          <w:sz w:val="24"/>
-          <w:szCs w:val="32"/>
-        </w:rPr>
-        <w:t>mplitude</w:t>
-      </w:r>
-      <w:r>
-        <w:rPr>
-          <w:rFonts w:cstheme="minorHAnsi"/>
-          <w:sz w:val="24"/>
-          <w:szCs w:val="32"/>
-        </w:rPr>
-        <w:t>, all channels are</w:t>
+        <w:t>With 50 uA amplitude, all channels are</w:t>
       </w:r>
       <w:r>
         <w:rPr>
@@ -4146,51 +3882,7 @@
           <w:sz w:val="24"/>
           <w:szCs w:val="32"/>
         </w:rPr>
-        <w:t xml:space="preserve">.   With 50 </w:t>
-      </w:r>
-      <w:proofErr w:type="spellStart"/>
-      <w:r>
-        <w:rPr>
-          <w:rFonts w:cstheme="minorHAnsi"/>
-          <w:sz w:val="24"/>
-          <w:szCs w:val="32"/>
-        </w:rPr>
-        <w:t>uA</w:t>
-      </w:r>
-      <w:proofErr w:type="spellEnd"/>
-      <w:r>
-        <w:rPr>
-          <w:rFonts w:cstheme="minorHAnsi"/>
-          <w:sz w:val="24"/>
-          <w:szCs w:val="32"/>
-        </w:rPr>
-        <w:t xml:space="preserve"> amplitude, all channels are in “Normal” status</w:t>
-      </w:r>
-      <w:r>
-        <w:rPr>
-          <w:rFonts w:cstheme="minorHAnsi"/>
-          <w:sz w:val="24"/>
-          <w:szCs w:val="32"/>
-        </w:rPr>
-        <w:t xml:space="preserve">, all </w:t>
-      </w:r>
-      <w:proofErr w:type="spellStart"/>
-      <w:r>
-        <w:rPr>
-          <w:rFonts w:cstheme="minorHAnsi"/>
-          <w:sz w:val="24"/>
-          <w:szCs w:val="32"/>
-        </w:rPr>
-        <w:t>uLEDs</w:t>
-      </w:r>
-      <w:proofErr w:type="spellEnd"/>
-      <w:r>
-        <w:rPr>
-          <w:rFonts w:cstheme="minorHAnsi"/>
-          <w:sz w:val="24"/>
-          <w:szCs w:val="32"/>
-        </w:rPr>
-        <w:t xml:space="preserve"> are flashing</w:t>
+        <w:t>.   With 50 uA amplitude, all channels are in “Normal” status, all uLEDs are flashing</w:t>
       </w:r>
     </w:p>
     <w:p>
@@ -4233,7 +3925,6 @@
         </w:rPr>
         <w:t xml:space="preserve">.   With 100uA amplitude, trigger each channel separately, corresponding </w:t>
       </w:r>
-      <w:proofErr w:type="spellStart"/>
       <w:r>
         <w:rPr>
           <w:rFonts w:cstheme="minorHAnsi"/>
@@ -4248,16 +3939,7 @@
           <w:sz w:val="24"/>
           <w:szCs w:val="32"/>
         </w:rPr>
-        <w:t>LED</w:t>
-      </w:r>
-      <w:proofErr w:type="spellEnd"/>
-      <w:r>
-        <w:rPr>
-          <w:rFonts w:cstheme="minorHAnsi"/>
-          <w:sz w:val="24"/>
-          <w:szCs w:val="32"/>
-        </w:rPr>
-        <w:t xml:space="preserve"> </w:t>
+        <w:t xml:space="preserve">LED </w:t>
       </w:r>
       <w:r>
         <w:rPr>
@@ -4677,7 +4359,7 @@
       </w:pPr>
     </w:pPrDefault>
   </w:docDefaults>
-  <w:latentStyles w:defLockedState="0" w:defUIPriority="99" w:defSemiHidden="0" w:defUnhideWhenUsed="0" w:defQFormat="0" w:count="375">
+  <w:latentStyles w:defLockedState="0" w:defUIPriority="99" w:defSemiHidden="0" w:defUnhideWhenUsed="0" w:defQFormat="0" w:count="377">
     <w:lsdException w:name="Normal" w:uiPriority="0" w:qFormat="1"/>
     <w:lsdException w:name="heading 1" w:uiPriority="9" w:qFormat="1"/>
     <w:lsdException w:name="heading 2" w:semiHidden="1" w:uiPriority="9" w:unhideWhenUsed="1" w:qFormat="1"/>
@@ -4783,7 +4465,6 @@
     <w:lsdException w:name="HTML Sample" w:semiHidden="1" w:unhideWhenUsed="1"/>
     <w:lsdException w:name="HTML Typewriter" w:semiHidden="1" w:unhideWhenUsed="1"/>
     <w:lsdException w:name="HTML Variable" w:semiHidden="1" w:unhideWhenUsed="1"/>
-    <w:lsdException w:name="Normal Table" w:semiHidden="1" w:unhideWhenUsed="1"/>
     <w:lsdException w:name="annotation subject" w:semiHidden="1" w:unhideWhenUsed="1"/>
     <w:lsdException w:name="No List" w:semiHidden="1" w:unhideWhenUsed="1"/>
     <w:lsdException w:name="Outline List 1" w:semiHidden="1" w:unhideWhenUsed="1"/>
@@ -4829,11 +4510,9 @@
     <w:lsdException w:name="Table Subtle 1" w:semiHidden="1" w:unhideWhenUsed="1"/>
     <w:lsdException w:name="Table Subtle 2" w:semiHidden="1" w:unhideWhenUsed="1"/>
     <w:lsdException w:name="Table Web 1" w:semiHidden="1" w:unhideWhenUsed="1"/>
-    <w:lsdException w:name="Table Web 2" w:semiHidden="1" w:unhideWhenUsed="1"/>
     <w:lsdException w:name="Table Web 3" w:semiHidden="1" w:unhideWhenUsed="1"/>
     <w:lsdException w:name="Balloon Text" w:semiHidden="1" w:unhideWhenUsed="1"/>
     <w:lsdException w:name="Table Grid" w:uiPriority="39"/>
-    <w:lsdException w:name="Table Theme" w:semiHidden="1" w:unhideWhenUsed="1"/>
     <w:lsdException w:name="Placeholder Text" w:semiHidden="1"/>
     <w:lsdException w:name="No Spacing" w:uiPriority="1" w:qFormat="1"/>
     <w:lsdException w:name="Light Shading" w:uiPriority="60"/>
@@ -5053,6 +4732,8 @@
     <w:lsdException w:name="Smart Hyperlink" w:semiHidden="1" w:unhideWhenUsed="1"/>
     <w:lsdException w:name="Hashtag" w:semiHidden="1" w:unhideWhenUsed="1"/>
     <w:lsdException w:name="Unresolved Mention" w:semiHidden="1" w:unhideWhenUsed="1"/>
+    <w:lsdException w:name="Smart Link" w:semiHidden="1" w:unhideWhenUsed="1"/>
+    <w:lsdException w:name="Smart Link Error" w:semiHidden="1" w:unhideWhenUsed="1"/>
   </w:latentStyles>
   <w:style w:type="paragraph" w:default="1" w:styleId="Normal">
     <w:name w:val="Normal"/>
@@ -5502,7 +5183,7 @@
 </file>
 
 <file path=customXml/itemProps1.xml><?xml version="1.0" encoding="utf-8"?>
-<ds:datastoreItem xmlns:ds="http://schemas.openxmlformats.org/officeDocument/2006/customXml" ds:itemID="{ED11539C-F486-4606-81D8-4B3815FC8F73}">
+<ds:datastoreItem xmlns:ds="http://schemas.openxmlformats.org/officeDocument/2006/customXml" ds:itemID="{311DE309-9CFC-487C-94E2-602226778F6B}">
   <ds:schemaRefs>
     <ds:schemaRef ds:uri="http://schemas.openxmlformats.org/officeDocument/2006/bibliography"/>
   </ds:schemaRefs>

</xml_diff>